<commit_message>
- bugfix fixed buggy
git-svn-id: svn+ssh://svn.informatik.haw-hamburg.de/srv/svn/wppetrinetze/wppetrinetze/trunk@552 3f72c222-a292-0410-9194-aba524b78705
</commit_message>
<xml_diff>
--- a/additional/documentation/bugs/Known bugs collected by GUI group.docx
+++ b/additional/documentation/bugs/Known bugs collected by GUI group.docx
@@ -523,40 +523,6 @@
                 <w:lang w:val="en-US"/>
               </w:rPr>
             </w:pPr>
-            <w:r>
-              <w:rPr>
-                <w:lang w:val="en-US"/>
-              </w:rPr>
-              <w:t>Button “</w:t>
-            </w:r>
-            <w:proofErr w:type="spellStart"/>
-            <w:r>
-              <w:rPr>
-                <w:lang w:val="en-US"/>
-              </w:rPr>
-              <w:t>einmal</w:t>
-            </w:r>
-            <w:proofErr w:type="spellEnd"/>
-            <w:r>
-              <w:rPr>
-                <w:lang w:val="en-US"/>
-              </w:rPr>
-              <w:t xml:space="preserve"> </w:t>
-            </w:r>
-            <w:proofErr w:type="spellStart"/>
-            <w:r>
-              <w:rPr>
-                <w:lang w:val="en-US"/>
-              </w:rPr>
-              <w:t>schalten</w:t>
-            </w:r>
-            <w:proofErr w:type="spellEnd"/>
-            <w:r>
-              <w:rPr>
-                <w:lang w:val="en-US"/>
-              </w:rPr>
-              <w:t>” does whatever is in the dropdown</w:t>
-            </w:r>
           </w:p>
         </w:tc>
         <w:tc>
@@ -570,13 +536,12 @@
                 <w:lang w:val="en-US"/>
               </w:rPr>
             </w:pPr>
-            <w:r>
-              <w:rPr>
-                <w:lang w:val="en-US"/>
-              </w:rPr>
-              <w:t>GUI</w:t>
-            </w:r>
-          </w:p>
+          </w:p>
+        </w:tc>
+        <w:tc>
+          <w:tcPr>
+            <w:tcW w:w="3071" w:type="dxa"/>
+          </w:tcPr>
           <w:p>
             <w:pPr>
               <w:cnfStyle w:val="000000100000"/>
@@ -584,77 +549,6 @@
                 <w:lang w:val="en-US"/>
               </w:rPr>
             </w:pPr>
-            <w:proofErr w:type="spellStart"/>
-            <w:r>
-              <w:rPr>
-                <w:lang w:val="en-US"/>
-              </w:rPr>
-              <w:t>SimulationPane</w:t>
-            </w:r>
-            <w:proofErr w:type="spellEnd"/>
-          </w:p>
-          <w:p>
-            <w:pPr>
-              <w:cnfStyle w:val="000000100000"/>
-              <w:rPr>
-                <w:lang w:val="en-US"/>
-              </w:rPr>
-            </w:pPr>
-            <w:proofErr w:type="spellStart"/>
-            <w:r>
-              <w:rPr>
-                <w:lang w:val="en-US"/>
-              </w:rPr>
-              <w:t>OneStepListener</w:t>
-            </w:r>
-            <w:proofErr w:type="spellEnd"/>
-          </w:p>
-        </w:tc>
-        <w:tc>
-          <w:tcPr>
-            <w:tcW w:w="3071" w:type="dxa"/>
-          </w:tcPr>
-          <w:p>
-            <w:pPr>
-              <w:cnfStyle w:val="000000100000"/>
-              <w:rPr>
-                <w:lang w:val="en-US"/>
-              </w:rPr>
-            </w:pPr>
-            <w:r>
-              <w:rPr>
-                <w:lang w:val="en-US"/>
-              </w:rPr>
-              <w:t>Not that hard…</w:t>
-            </w:r>
-          </w:p>
-          <w:p>
-            <w:pPr>
-              <w:cnfStyle w:val="000000100000"/>
-              <w:rPr>
-                <w:lang w:val="en-US"/>
-              </w:rPr>
-            </w:pPr>
-            <w:r>
-              <w:rPr>
-                <w:lang w:val="en-US"/>
-              </w:rPr>
-              <w:t xml:space="preserve">Button </w:t>
-            </w:r>
-            <w:proofErr w:type="spellStart"/>
-            <w:r>
-              <w:rPr>
-                <w:lang w:val="en-US"/>
-              </w:rPr>
-              <w:t>kSchritte</w:t>
-            </w:r>
-            <w:proofErr w:type="spellEnd"/>
-            <w:r>
-              <w:rPr>
-                <w:lang w:val="en-US"/>
-              </w:rPr>
-              <w:t xml:space="preserve"> should stay the same</w:t>
-            </w:r>
           </w:p>
         </w:tc>
       </w:tr>
@@ -692,50 +586,6 @@
           <w:p>
             <w:pPr>
               <w:cnfStyle w:val="000000000000"/>
-              <w:rPr>
-                <w:lang w:val="en-US"/>
-              </w:rPr>
-            </w:pPr>
-          </w:p>
-        </w:tc>
-      </w:tr>
-      <w:tr>
-        <w:trPr>
-          <w:cnfStyle w:val="000000100000"/>
-        </w:trPr>
-        <w:tc>
-          <w:tcPr>
-            <w:cnfStyle w:val="001000000000"/>
-            <w:tcW w:w="3070" w:type="dxa"/>
-          </w:tcPr>
-          <w:p>
-            <w:pPr>
-              <w:rPr>
-                <w:lang w:val="en-US"/>
-              </w:rPr>
-            </w:pPr>
-          </w:p>
-        </w:tc>
-        <w:tc>
-          <w:tcPr>
-            <w:tcW w:w="3071" w:type="dxa"/>
-          </w:tcPr>
-          <w:p>
-            <w:pPr>
-              <w:cnfStyle w:val="000000100000"/>
-              <w:rPr>
-                <w:lang w:val="en-US"/>
-              </w:rPr>
-            </w:pPr>
-          </w:p>
-        </w:tc>
-        <w:tc>
-          <w:tcPr>
-            <w:tcW w:w="3071" w:type="dxa"/>
-          </w:tcPr>
-          <w:p>
-            <w:pPr>
-              <w:cnfStyle w:val="000000100000"/>
               <w:rPr>
                 <w:lang w:val="en-US"/>
               </w:rPr>

</xml_diff>